<commit_message>
Submitted Initial Testing Report
</commit_message>
<xml_diff>
--- a/TestingReport/Testing report v1.4 - Hari.docx
+++ b/TestingReport/Testing report v1.4 - Hari.docx
@@ -85,8 +85,6 @@
         </w:rPr>
         <w:t>O</w:t>
       </w:r>
-      <w:bookmarkStart w:id="0" w:name="_GoBack"/>
-      <w:bookmarkEnd w:id="0"/>
       <w:r>
         <w:rPr>
           <w:lang w:val="en-AU"/>
@@ -99,17 +97,6 @@
         <w:rPr>
           <w:lang w:val="en-AU"/>
         </w:rPr>
-      </w:pPr>
-      <w:r>
-        <w:rPr>
-          <w:lang w:val="en-AU"/>
-        </w:rPr>
-        <w:t>Architectures for Sections 1 and 2 are described with Figures 1 and 2 respectively.</w:t>
-      </w:r>
-    </w:p>
-    <w:p>
-      <w:pPr>
-        <w:keepNext/>
       </w:pPr>
       <w:r>
         <w:rPr>
@@ -117,22 +104,22 @@
           <w:lang w:bidi="ta-IN"/>
         </w:rPr>
         <w:drawing>
-          <wp:anchor distT="0" distB="0" distL="114300" distR="114300" simplePos="0" relativeHeight="251660288" behindDoc="1" locked="0" layoutInCell="1" allowOverlap="1" wp14:anchorId="30E3255D" wp14:editId="151D3CE0">
+          <wp:anchor distT="0" distB="0" distL="114300" distR="114300" simplePos="0" relativeHeight="251660288" behindDoc="1" locked="0" layoutInCell="1" allowOverlap="1" wp14:anchorId="0F4E5914" wp14:editId="4BBC1E38">
             <wp:simplePos x="0" y="0"/>
             <wp:positionH relativeFrom="column">
-              <wp:posOffset>3502025</wp:posOffset>
+              <wp:posOffset>2876550</wp:posOffset>
             </wp:positionH>
             <wp:positionV relativeFrom="paragraph">
-              <wp:posOffset>97790</wp:posOffset>
+              <wp:posOffset>445135</wp:posOffset>
             </wp:positionV>
-            <wp:extent cx="2309495" cy="5562600"/>
-            <wp:effectExtent l="0" t="0" r="0" b="0"/>
+            <wp:extent cx="2352675" cy="5667375"/>
+            <wp:effectExtent l="0" t="0" r="9525" b="9525"/>
             <wp:wrapTight wrapText="bothSides">
               <wp:wrapPolygon edited="0">
                 <wp:start x="0" y="0"/>
-                <wp:lineTo x="0" y="21526"/>
-                <wp:lineTo x="21380" y="21526"/>
-                <wp:lineTo x="21380" y="0"/>
+                <wp:lineTo x="0" y="21564"/>
+                <wp:lineTo x="21513" y="21564"/>
+                <wp:lineTo x="21513" y="0"/>
                 <wp:lineTo x="0" y="0"/>
               </wp:wrapPolygon>
             </wp:wrapTight>
@@ -165,7 +152,7 @@
                   <pic:spPr bwMode="auto">
                     <a:xfrm>
                       <a:off x="0" y="0"/>
-                      <a:ext cx="2309495" cy="5562600"/>
+                      <a:ext cx="2352675" cy="5667375"/>
                     </a:xfrm>
                     <a:prstGeom prst="rect">
                       <a:avLst/>
@@ -186,12 +173,29 @@
       </w:r>
       <w:r>
         <w:rPr>
+          <w:lang w:val="en-AU"/>
+        </w:rPr>
+        <w:t>The a</w:t>
+      </w:r>
+      <w:r>
+        <w:rPr>
+          <w:lang w:val="en-AU"/>
+        </w:rPr>
+        <w:t>rchitectures for Sections 1 and 2 are described with Figures 1 and 2 respectively.</w:t>
+      </w:r>
+    </w:p>
+    <w:p>
+      <w:pPr>
+        <w:keepNext/>
+      </w:pPr>
+      <w:r>
+        <w:rPr>
           <w:noProof/>
           <w:lang w:bidi="ta-IN"/>
         </w:rPr>
         <w:drawing>
           <wp:inline distT="0" distB="0" distL="0" distR="0">
-            <wp:extent cx="2981325" cy="2981325"/>
+            <wp:extent cx="2562225" cy="2562225"/>
             <wp:effectExtent l="0" t="0" r="9525" b="9525"/>
             <wp:docPr id="1" name="Picture 1"/>
             <wp:cNvGraphicFramePr>
@@ -222,7 +226,7 @@
                   <pic:spPr bwMode="auto">
                     <a:xfrm>
                       <a:off x="0" y="0"/>
-                      <a:ext cx="2981325" cy="2981325"/>
+                      <a:ext cx="2562225" cy="2562225"/>
                     </a:xfrm>
                     <a:prstGeom prst="rect">
                       <a:avLst/>
@@ -256,54 +260,10 @@
     </w:p>
     <w:p>
       <w:pPr>
-        <w:pStyle w:val="Default"/>
-        <w:spacing w:line="276" w:lineRule="auto"/>
-        <w:rPr>
-          <w:b/>
-          <w:bCs/>
-          <w:sz w:val="25"/>
-          <w:szCs w:val="25"/>
-        </w:rPr>
-      </w:pPr>
-    </w:p>
-    <w:p>
-      <w:pPr>
         <w:tabs>
           <w:tab w:val="clear" w:pos="720"/>
         </w:tabs>
         <w:suppressAutoHyphens w:val="0"/>
-        <w:rPr>
-          <w:rFonts w:asciiTheme="majorHAnsi" w:eastAsiaTheme="majorEastAsia" w:hAnsiTheme="majorHAnsi" w:cstheme="majorBidi"/>
-          <w:b/>
-          <w:bCs/>
-          <w:color w:val="4F81BD" w:themeColor="accent1"/>
-          <w:sz w:val="26"/>
-          <w:szCs w:val="26"/>
-        </w:rPr>
-      </w:pPr>
-      <w:r>
-        <w:br w:type="page"/>
-      </w:r>
-    </w:p>
-    <w:p>
-      <w:pPr>
-        <w:pStyle w:val="Heading2"/>
-        <w:rPr>
-          <w:rFonts w:ascii="Calibri" w:hAnsi="Calibri" w:cs="Calibri"/>
-          <w:sz w:val="20"/>
-          <w:szCs w:val="20"/>
-        </w:rPr>
-      </w:pPr>
-      <w:r>
-        <w:lastRenderedPageBreak/>
-        <w:t>Testing Environment</w:t>
-      </w:r>
-    </w:p>
-    <w:p>
-      <w:pPr>
-        <w:rPr>
-          <w:rFonts w:asciiTheme="minorHAnsi" w:hAnsiTheme="minorHAnsi"/>
-        </w:rPr>
       </w:pPr>
       <w:r>
         <w:rPr>
@@ -313,13 +273,13 @@
         <mc:AlternateContent>
           <mc:Choice Requires="wps">
             <w:drawing>
-              <wp:anchor distT="0" distB="0" distL="114300" distR="114300" simplePos="0" relativeHeight="251659264" behindDoc="0" locked="0" layoutInCell="1" allowOverlap="1" wp14:anchorId="7B6690FB" wp14:editId="28D4EB11">
+              <wp:anchor distT="0" distB="0" distL="114300" distR="114300" simplePos="0" relativeHeight="251659264" behindDoc="0" locked="0" layoutInCell="1" allowOverlap="1" wp14:anchorId="2F8E7104" wp14:editId="0692659F">
                 <wp:simplePos x="0" y="0"/>
                 <wp:positionH relativeFrom="column">
-                  <wp:posOffset>3352800</wp:posOffset>
+                  <wp:posOffset>2691765</wp:posOffset>
                 </wp:positionH>
                 <wp:positionV relativeFrom="paragraph">
-                  <wp:posOffset>1366520</wp:posOffset>
+                  <wp:posOffset>1892935</wp:posOffset>
                 </wp:positionV>
                 <wp:extent cx="2537460" cy="704850"/>
                 <wp:effectExtent l="0" t="0" r="0" b="0"/>
@@ -367,6 +327,8 @@
                             <w:r>
                               <w:t>Figure 2: the lifecycle of the application’s usage from start of use to success</w:t>
                             </w:r>
+                            <w:bookmarkStart w:id="0" w:name="_GoBack"/>
+                            <w:bookmarkEnd w:id="0"/>
                           </w:p>
                         </w:txbxContent>
                       </wps:txbx>
@@ -394,7 +356,7 @@
                 <v:stroke joinstyle="miter"/>
                 <v:path gradientshapeok="t" o:connecttype="rect"/>
               </v:shapetype>
-              <v:shape id="Text Box 3" o:spid="_x0000_s1026" type="#_x0000_t202" style="position:absolute;margin-left:264pt;margin-top:107.6pt;width:199.8pt;height:55.5pt;z-index:251659264;visibility:visible;mso-wrap-style:square;mso-width-percent:0;mso-height-percent:0;mso-wrap-distance-left:9pt;mso-wrap-distance-top:0;mso-wrap-distance-right:9pt;mso-wrap-distance-bottom:0;mso-position-horizontal:absolute;mso-position-horizontal-relative:text;mso-position-vertical:absolute;mso-position-vertical-relative:text;mso-width-percent:0;mso-height-percent:0;mso-width-relative:margin;mso-height-relative:margin;v-text-anchor:top" o:gfxdata="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" stroked="f">
+              <v:shape id="Text Box 3" o:spid="_x0000_s1026" type="#_x0000_t202" style="position:absolute;margin-left:211.95pt;margin-top:149.05pt;width:199.8pt;height:55.5pt;z-index:251659264;visibility:visible;mso-wrap-style:square;mso-width-percent:0;mso-height-percent:0;mso-wrap-distance-left:9pt;mso-wrap-distance-top:0;mso-wrap-distance-right:9pt;mso-wrap-distance-bottom:0;mso-position-horizontal:absolute;mso-position-horizontal-relative:text;mso-position-vertical:absolute;mso-position-vertical-relative:text;mso-width-percent:0;mso-height-percent:0;mso-width-relative:margin;mso-height-relative:margin;v-text-anchor:top" o:gfxdata="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" stroked="f">
                 <v:textbox inset="0,0,0,0">
                   <w:txbxContent>
                     <w:p>
@@ -408,6 +370,8 @@
                       <w:r>
                         <w:t>Figure 2: the lifecycle of the application’s usage from start of use to success</w:t>
                       </w:r>
+                      <w:bookmarkStart w:id="1" w:name="_GoBack"/>
+                      <w:bookmarkEnd w:id="1"/>
                     </w:p>
                   </w:txbxContent>
                 </v:textbox>
@@ -418,6 +382,253 @@
         </mc:AlternateContent>
       </w:r>
       <w:r>
+        <w:br w:type="page"/>
+      </w:r>
+    </w:p>
+    <w:p>
+      <w:pPr>
+        <w:pStyle w:val="NoSpacing"/>
+        <w:spacing w:line="276" w:lineRule="auto"/>
+        <w:rPr>
+          <w:rFonts w:asciiTheme="minorHAnsi" w:hAnsiTheme="minorHAnsi"/>
+        </w:rPr>
+      </w:pPr>
+      <w:r>
+        <w:rPr>
+          <w:rFonts w:asciiTheme="minorHAnsi" w:hAnsiTheme="minorHAnsi"/>
+        </w:rPr>
+        <w:lastRenderedPageBreak/>
+        <w:t xml:space="preserve">The architecture was designed in a manner such that it was in line with the methodology required for applying a financial strategy. The inputs </w:t>
+      </w:r>
+      <w:r>
+        <w:rPr>
+          <w:rFonts w:asciiTheme="minorHAnsi" w:hAnsiTheme="minorHAnsi"/>
+        </w:rPr>
+        <w:t>include:</w:t>
+      </w:r>
+    </w:p>
+    <w:p>
+      <w:pPr>
+        <w:pStyle w:val="NoSpacing"/>
+        <w:numPr>
+          <w:ilvl w:val="0"/>
+          <w:numId w:val="5"/>
+        </w:numPr>
+        <w:spacing w:line="276" w:lineRule="auto"/>
+        <w:rPr>
+          <w:rFonts w:asciiTheme="minorHAnsi" w:hAnsiTheme="minorHAnsi"/>
+        </w:rPr>
+      </w:pPr>
+      <w:r>
+        <w:rPr>
+          <w:rFonts w:asciiTheme="minorHAnsi" w:hAnsiTheme="minorHAnsi"/>
+        </w:rPr>
+        <w:t>a</w:t>
+      </w:r>
+      <w:r>
+        <w:rPr>
+          <w:rFonts w:asciiTheme="minorHAnsi" w:hAnsiTheme="minorHAnsi"/>
+        </w:rPr>
+        <w:t xml:space="preserve"> parameters file </w:t>
+      </w:r>
+    </w:p>
+    <w:p>
+      <w:pPr>
+        <w:pStyle w:val="NoSpacing"/>
+        <w:numPr>
+          <w:ilvl w:val="0"/>
+          <w:numId w:val="5"/>
+        </w:numPr>
+        <w:spacing w:line="276" w:lineRule="auto"/>
+        <w:rPr>
+          <w:rFonts w:asciiTheme="minorHAnsi" w:hAnsiTheme="minorHAnsi"/>
+        </w:rPr>
+      </w:pPr>
+      <w:r>
+        <w:rPr>
+          <w:rFonts w:asciiTheme="minorHAnsi" w:hAnsiTheme="minorHAnsi"/>
+        </w:rPr>
+        <w:t>input SIRCA CSV file</w:t>
+      </w:r>
+    </w:p>
+    <w:p>
+      <w:pPr>
+        <w:pStyle w:val="NoSpacing"/>
+        <w:spacing w:line="276" w:lineRule="auto"/>
+        <w:rPr>
+          <w:rFonts w:asciiTheme="minorHAnsi" w:hAnsiTheme="minorHAnsi"/>
+        </w:rPr>
+      </w:pPr>
+      <w:r>
+        <w:rPr>
+          <w:rFonts w:asciiTheme="minorHAnsi" w:hAnsiTheme="minorHAnsi"/>
+        </w:rPr>
+        <w:t xml:space="preserve">The parameters file is included </w:t>
+      </w:r>
+      <w:r>
+        <w:rPr>
+          <w:rFonts w:asciiTheme="minorHAnsi" w:hAnsiTheme="minorHAnsi"/>
+        </w:rPr>
+        <w:t xml:space="preserve">to allow a more versatile use of the module. </w:t>
+      </w:r>
+      <w:r>
+        <w:rPr>
+          <w:rFonts w:asciiTheme="minorHAnsi" w:hAnsiTheme="minorHAnsi"/>
+        </w:rPr>
+        <w:t>Although it is recommended not to edit any files, it can be done at their own risk – these errors cannot be controlled by anyone but the user. Nonetheless, the application allows the use of flags to change the parameters safely.</w:t>
+      </w:r>
+    </w:p>
+    <w:p>
+      <w:pPr>
+        <w:pStyle w:val="NoSpacing"/>
+        <w:spacing w:line="276" w:lineRule="auto"/>
+        <w:rPr>
+          <w:rFonts w:asciiTheme="minorHAnsi" w:hAnsiTheme="minorHAnsi"/>
+        </w:rPr>
+      </w:pPr>
+    </w:p>
+    <w:p>
+      <w:pPr>
+        <w:pStyle w:val="NoSpacing"/>
+        <w:spacing w:line="276" w:lineRule="auto"/>
+        <w:rPr>
+          <w:rFonts w:asciiTheme="minorHAnsi" w:hAnsiTheme="minorHAnsi"/>
+        </w:rPr>
+      </w:pPr>
+      <w:r>
+        <w:rPr>
+          <w:rFonts w:asciiTheme="minorHAnsi" w:hAnsiTheme="minorHAnsi"/>
+        </w:rPr>
+        <w:t>The log file, despite being a requirement, proved to be useful for analysis and comparison of the module.</w:t>
+      </w:r>
+    </w:p>
+    <w:p>
+      <w:pPr>
+        <w:pStyle w:val="NoSpacing"/>
+        <w:spacing w:line="276" w:lineRule="auto"/>
+        <w:rPr>
+          <w:rFonts w:asciiTheme="minorHAnsi" w:hAnsiTheme="minorHAnsi"/>
+        </w:rPr>
+      </w:pPr>
+      <w:r>
+        <w:rPr>
+          <w:rFonts w:asciiTheme="minorHAnsi" w:hAnsiTheme="minorHAnsi"/>
+        </w:rPr>
+        <w:t xml:space="preserve">The lifecycle of the application within the module is </w:t>
+      </w:r>
+      <w:r>
+        <w:rPr>
+          <w:rFonts w:asciiTheme="minorHAnsi" w:hAnsiTheme="minorHAnsi"/>
+        </w:rPr>
+        <w:t>designed to account for:</w:t>
+      </w:r>
+    </w:p>
+    <w:p>
+      <w:pPr>
+        <w:pStyle w:val="NoSpacing"/>
+        <w:numPr>
+          <w:ilvl w:val="0"/>
+          <w:numId w:val="4"/>
+        </w:numPr>
+        <w:spacing w:line="276" w:lineRule="auto"/>
+        <w:rPr>
+          <w:rFonts w:asciiTheme="minorHAnsi" w:hAnsiTheme="minorHAnsi"/>
+        </w:rPr>
+      </w:pPr>
+      <w:r>
+        <w:rPr>
+          <w:rFonts w:asciiTheme="minorHAnsi" w:hAnsiTheme="minorHAnsi"/>
+        </w:rPr>
+        <w:t>Catching potential exceptions</w:t>
+      </w:r>
+    </w:p>
+    <w:p>
+      <w:pPr>
+        <w:pStyle w:val="NoSpacing"/>
+        <w:numPr>
+          <w:ilvl w:val="0"/>
+          <w:numId w:val="4"/>
+        </w:numPr>
+        <w:spacing w:line="276" w:lineRule="auto"/>
+        <w:rPr>
+          <w:rFonts w:asciiTheme="minorHAnsi" w:hAnsiTheme="minorHAnsi"/>
+        </w:rPr>
+      </w:pPr>
+      <w:r>
+        <w:rPr>
+          <w:rFonts w:asciiTheme="minorHAnsi" w:hAnsiTheme="minorHAnsi"/>
+        </w:rPr>
+        <w:t>Ensure correctness and safety through the lifecycle</w:t>
+      </w:r>
+    </w:p>
+    <w:p>
+      <w:pPr>
+        <w:pStyle w:val="NoSpacing"/>
+        <w:numPr>
+          <w:ilvl w:val="0"/>
+          <w:numId w:val="4"/>
+        </w:numPr>
+        <w:spacing w:line="276" w:lineRule="auto"/>
+        <w:rPr>
+          <w:rFonts w:asciiTheme="minorHAnsi" w:hAnsiTheme="minorHAnsi"/>
+        </w:rPr>
+      </w:pPr>
+      <w:r>
+        <w:rPr>
+          <w:rFonts w:asciiTheme="minorHAnsi" w:hAnsiTheme="minorHAnsi"/>
+        </w:rPr>
+        <w:t>Designed to achieve the result using minimal steps</w:t>
+      </w:r>
+    </w:p>
+    <w:p>
+      <w:pPr>
+        <w:pStyle w:val="NoSpacing"/>
+        <w:spacing w:line="276" w:lineRule="auto"/>
+        <w:rPr>
+          <w:rFonts w:asciiTheme="minorHAnsi" w:hAnsiTheme="minorHAnsi"/>
+        </w:rPr>
+      </w:pPr>
+      <w:r>
+        <w:rPr>
+          <w:rFonts w:asciiTheme="minorHAnsi" w:hAnsiTheme="minorHAnsi"/>
+        </w:rPr>
+        <w:t xml:space="preserve">The process is defined as an algorithm, known as a ‘financial strategy’, and is currently limited. However, the </w:t>
+      </w:r>
+      <w:proofErr w:type="gramStart"/>
+      <w:r>
+        <w:rPr>
+          <w:rFonts w:asciiTheme="minorHAnsi" w:hAnsiTheme="minorHAnsi"/>
+        </w:rPr>
+        <w:t>order</w:t>
+      </w:r>
+      <w:proofErr w:type="gramEnd"/>
+      <w:r>
+        <w:rPr>
+          <w:rFonts w:asciiTheme="minorHAnsi" w:hAnsiTheme="minorHAnsi"/>
+        </w:rPr>
+        <w:t xml:space="preserve"> in which the files are read and produced are imperative and, hence, are placed in their respective positions accordingly in the lifecycle.</w:t>
+      </w:r>
+    </w:p>
+    <w:p>
+      <w:pPr>
+        <w:pStyle w:val="Heading2"/>
+        <w:rPr>
+          <w:rFonts w:ascii="Calibri" w:hAnsi="Calibri" w:cs="Calibri"/>
+          <w:sz w:val="20"/>
+          <w:szCs w:val="20"/>
+        </w:rPr>
+      </w:pPr>
+      <w:r>
+        <w:t>Testing Environment</w:t>
+      </w:r>
+    </w:p>
+    <w:p>
+      <w:pPr>
+        <w:rPr>
+          <w:rFonts w:asciiTheme="minorHAnsi" w:hAnsiTheme="minorHAnsi"/>
+        </w:rPr>
+      </w:pPr>
+      <w:r>
         <w:rPr>
           <w:rFonts w:asciiTheme="minorHAnsi" w:hAnsiTheme="minorHAnsi"/>
           <w:lang w:val="en-AU"/>
@@ -644,6 +855,7 @@
           <w:rFonts w:asciiTheme="minorHAnsi" w:hAnsiTheme="minorHAnsi"/>
           <w:lang w:val="en-AU"/>
         </w:rPr>
+        <w:lastRenderedPageBreak/>
         <w:t>These test cases were repeated with a standardised sample data file that was 100227 records in size.</w:t>
       </w:r>
     </w:p>
@@ -786,196 +998,189 @@
           <w:rFonts w:asciiTheme="minorHAnsi" w:hAnsiTheme="minorHAnsi"/>
           <w:lang w:val="en-AU"/>
         </w:rPr>
-        <w:t xml:space="preserve"> column and an excel formula. The SMA </w:t>
-      </w:r>
+        <w:t xml:space="preserve"> column and an excel formula. The SMA column was then used to calculate the </w:t>
+      </w:r>
+      <w:proofErr w:type="spellStart"/>
+      <w:r>
+        <w:rPr>
+          <w:rFonts w:asciiTheme="minorHAnsi" w:hAnsiTheme="minorHAnsi"/>
+          <w:lang w:val="en-AU"/>
+        </w:rPr>
+        <w:t>TSV</w:t>
+      </w:r>
+      <w:r>
+        <w:rPr>
+          <w:rFonts w:asciiTheme="minorHAnsi" w:hAnsiTheme="minorHAnsi"/>
+          <w:vertAlign w:val="subscript"/>
+          <w:lang w:val="en-AU"/>
+        </w:rPr>
+        <w:t>t</w:t>
+      </w:r>
+      <w:proofErr w:type="spellEnd"/>
+      <w:r>
+        <w:rPr>
+          <w:rFonts w:asciiTheme="minorHAnsi" w:hAnsiTheme="minorHAnsi"/>
+          <w:lang w:val="en-AU"/>
+        </w:rPr>
+        <w:t xml:space="preserve"> value in another column also using an excel formula. Finally we manually compared the </w:t>
+      </w:r>
+      <w:proofErr w:type="spellStart"/>
+      <w:r>
+        <w:rPr>
+          <w:rFonts w:asciiTheme="minorHAnsi" w:hAnsiTheme="minorHAnsi"/>
+          <w:lang w:val="en-AU"/>
+        </w:rPr>
+        <w:t>TSV</w:t>
+      </w:r>
+      <w:r>
+        <w:rPr>
+          <w:rFonts w:asciiTheme="minorHAnsi" w:hAnsiTheme="minorHAnsi"/>
+          <w:vertAlign w:val="subscript"/>
+          <w:lang w:val="en-AU"/>
+        </w:rPr>
+        <w:t>t</w:t>
+      </w:r>
+      <w:proofErr w:type="spellEnd"/>
+      <w:r>
+        <w:rPr>
+          <w:rFonts w:asciiTheme="minorHAnsi" w:hAnsiTheme="minorHAnsi"/>
+          <w:lang w:val="en-AU"/>
+        </w:rPr>
+        <w:t xml:space="preserve"> value to our threshold to compute whether to buy or sell. We then saved this information into an output file.  </w:t>
+      </w:r>
+    </w:p>
+    <w:p>
+      <w:pPr>
+        <w:rPr>
+          <w:rFonts w:asciiTheme="minorHAnsi" w:hAnsiTheme="minorHAnsi"/>
+        </w:rPr>
+      </w:pPr>
+      <w:r>
+        <w:rPr>
+          <w:rFonts w:asciiTheme="minorHAnsi" w:hAnsiTheme="minorHAnsi"/>
+          <w:lang w:val="en-AU"/>
+        </w:rPr>
+        <w:t>We used this process for each of the input data, firstly for 10 inputs, parameters n = 3, threshold = 0.0005, and concurrently ran it using our module. We did this for all three test cases.</w:t>
+      </w:r>
+      <w:r>
+        <w:rPr>
+          <w:rFonts w:asciiTheme="minorHAnsi" w:hAnsiTheme="minorHAnsi"/>
+          <w:lang w:val="en-AU"/>
+        </w:rPr>
+        <w:t xml:space="preserve"> We then repeated for the larger set of data.</w:t>
+      </w:r>
+    </w:p>
+    <w:p>
+      <w:pPr>
+        <w:rPr>
+          <w:rFonts w:asciiTheme="minorHAnsi" w:hAnsiTheme="minorHAnsi"/>
+        </w:rPr>
+      </w:pPr>
+      <w:r>
+        <w:rPr>
+          <w:rFonts w:asciiTheme="minorHAnsi" w:hAnsiTheme="minorHAnsi"/>
+          <w:lang w:val="en-AU"/>
+        </w:rPr>
+        <w:t>Once that was done, we had 3 output files generated by running the input on the module and 3 output files, which were manually computed. Each pair of files was compared by running th</w:t>
+      </w:r>
+      <w:r>
+        <w:rPr>
+          <w:rFonts w:asciiTheme="minorHAnsi" w:hAnsiTheme="minorHAnsi"/>
+          <w:lang w:val="en-AU"/>
+        </w:rPr>
+        <w:t>e</w:t>
+      </w:r>
+      <w:r>
+        <w:rPr>
+          <w:rFonts w:asciiTheme="minorHAnsi" w:hAnsiTheme="minorHAnsi"/>
+          <w:lang w:val="en-AU"/>
+        </w:rPr>
+        <w:t xml:space="preserve"> </w:t>
+      </w:r>
+      <w:proofErr w:type="gramStart"/>
+      <w:r>
+        <w:rPr>
+          <w:rFonts w:asciiTheme="minorHAnsi" w:hAnsiTheme="minorHAnsi"/>
+          <w:lang w:val="en-AU"/>
+        </w:rPr>
+        <w:t>Unix</w:t>
+      </w:r>
+      <w:proofErr w:type="gramEnd"/>
+      <w:r>
+        <w:rPr>
+          <w:rFonts w:asciiTheme="minorHAnsi" w:hAnsiTheme="minorHAnsi"/>
+          <w:lang w:val="en-AU"/>
+        </w:rPr>
+        <w:t xml:space="preserve"> command 'diff' on each corresponding pair. From this, we concluded that the output generated by the module matched the manually computed results.</w:t>
+      </w:r>
+    </w:p>
+    <w:p>
+      <w:pPr>
+        <w:rPr>
+          <w:rFonts w:asciiTheme="minorHAnsi" w:hAnsiTheme="minorHAnsi"/>
+          <w:lang w:val="en-AU"/>
+        </w:rPr>
+      </w:pPr>
+      <w:r>
+        <w:rPr>
+          <w:rFonts w:asciiTheme="minorHAnsi" w:hAnsiTheme="minorHAnsi"/>
+          <w:lang w:val="en-AU"/>
+        </w:rPr>
+        <w:t>We then used other teams’ modules to do the same, and compared the output. Furthermore, we compared our application for speed performance. We found that our module was taking longer than expected.</w:t>
+      </w:r>
+    </w:p>
+    <w:p>
+      <w:pPr>
+        <w:pStyle w:val="Heading2"/>
+      </w:pPr>
+      <w:r>
+        <w:rPr>
+          <w:lang w:val="en-AU"/>
+        </w:rPr>
+        <w:t>CONCLUSIONS</w:t>
+      </w:r>
+    </w:p>
+    <w:p>
+      <w:pPr>
+        <w:rPr>
+          <w:rFonts w:asciiTheme="minorHAnsi" w:hAnsiTheme="minorHAnsi"/>
+        </w:rPr>
+      </w:pPr>
+      <w:r>
+        <w:rPr>
+          <w:rFonts w:asciiTheme="minorHAnsi" w:hAnsiTheme="minorHAnsi"/>
+          <w:lang w:val="en-AU"/>
+        </w:rPr>
+        <w:t>One of the main attributes to the time it takes is due to the way Ruby is run on Windows in particular. Ruby-generated applications, as a result, do not work well with Windows OS systems.</w:t>
+      </w:r>
+    </w:p>
+    <w:p>
+      <w:pPr>
+        <w:rPr>
+          <w:rFonts w:asciiTheme="minorHAnsi" w:hAnsiTheme="minorHAnsi"/>
+          <w:lang w:val="en-AU"/>
+        </w:rPr>
+      </w:pPr>
+      <w:r>
+        <w:rPr>
+          <w:rFonts w:asciiTheme="minorHAnsi" w:hAnsiTheme="minorHAnsi"/>
+          <w:lang w:val="en-AU"/>
+        </w:rPr>
+        <w:t>We can further deduce that Ruby, itself, is not comparable in terms of time performance to many other common languages and, in fact, proves itself to be slower than all other popular languages, namely Java which was primarily used.</w:t>
+      </w:r>
+    </w:p>
+    <w:p>
+      <w:pPr>
+        <w:rPr>
+          <w:rFonts w:asciiTheme="minorHAnsi" w:hAnsiTheme="minorHAnsi"/>
+        </w:rPr>
+      </w:pPr>
       <w:r>
         <w:rPr>
           <w:rFonts w:asciiTheme="minorHAnsi" w:hAnsiTheme="minorHAnsi"/>
           <w:lang w:val="en-AU"/>
         </w:rPr>
         <w:lastRenderedPageBreak/>
-        <w:t xml:space="preserve">column was then used to calculate the </w:t>
-      </w:r>
-      <w:proofErr w:type="spellStart"/>
-      <w:r>
-        <w:rPr>
-          <w:rFonts w:asciiTheme="minorHAnsi" w:hAnsiTheme="minorHAnsi"/>
-          <w:lang w:val="en-AU"/>
-        </w:rPr>
-        <w:t>TSV</w:t>
-      </w:r>
-      <w:r>
-        <w:rPr>
-          <w:rFonts w:asciiTheme="minorHAnsi" w:hAnsiTheme="minorHAnsi"/>
-          <w:vertAlign w:val="subscript"/>
-          <w:lang w:val="en-AU"/>
-        </w:rPr>
-        <w:t>t</w:t>
-      </w:r>
-      <w:proofErr w:type="spellEnd"/>
-      <w:r>
-        <w:rPr>
-          <w:rFonts w:asciiTheme="minorHAnsi" w:hAnsiTheme="minorHAnsi"/>
-          <w:lang w:val="en-AU"/>
-        </w:rPr>
-        <w:t xml:space="preserve"> value in another column also using an excel formula. Finally we manually compared the </w:t>
-      </w:r>
-      <w:proofErr w:type="spellStart"/>
-      <w:r>
-        <w:rPr>
-          <w:rFonts w:asciiTheme="minorHAnsi" w:hAnsiTheme="minorHAnsi"/>
-          <w:lang w:val="en-AU"/>
-        </w:rPr>
-        <w:t>TSV</w:t>
-      </w:r>
-      <w:r>
-        <w:rPr>
-          <w:rFonts w:asciiTheme="minorHAnsi" w:hAnsiTheme="minorHAnsi"/>
-          <w:vertAlign w:val="subscript"/>
-          <w:lang w:val="en-AU"/>
-        </w:rPr>
-        <w:t>t</w:t>
-      </w:r>
-      <w:proofErr w:type="spellEnd"/>
-      <w:r>
-        <w:rPr>
-          <w:rFonts w:asciiTheme="minorHAnsi" w:hAnsiTheme="minorHAnsi"/>
-          <w:lang w:val="en-AU"/>
-        </w:rPr>
-        <w:t xml:space="preserve"> value to our threshold to compute whether to buy or sell. We then saved this information into an output file.  </w:t>
-      </w:r>
-    </w:p>
-    <w:p>
-      <w:pPr>
-        <w:rPr>
-          <w:rFonts w:asciiTheme="minorHAnsi" w:hAnsiTheme="minorHAnsi"/>
-        </w:rPr>
-      </w:pPr>
-      <w:r>
-        <w:rPr>
-          <w:rFonts w:asciiTheme="minorHAnsi" w:hAnsiTheme="minorHAnsi"/>
-          <w:lang w:val="en-AU"/>
-        </w:rPr>
-        <w:t>We used this process for each of the input data, firstly for 10 inputs, parameters n = 3, threshold = 0.0005, and concurrently ran it using our module. We did this for all three test cases.</w:t>
-      </w:r>
-      <w:r>
-        <w:rPr>
-          <w:rFonts w:asciiTheme="minorHAnsi" w:hAnsiTheme="minorHAnsi"/>
-          <w:lang w:val="en-AU"/>
-        </w:rPr>
-        <w:t xml:space="preserve"> We then repeated for the larger set of data.</w:t>
-      </w:r>
-    </w:p>
-    <w:p>
-      <w:pPr>
-        <w:rPr>
-          <w:rFonts w:asciiTheme="minorHAnsi" w:hAnsiTheme="minorHAnsi"/>
-        </w:rPr>
-      </w:pPr>
-      <w:r>
-        <w:rPr>
-          <w:rFonts w:asciiTheme="minorHAnsi" w:hAnsiTheme="minorHAnsi"/>
-          <w:lang w:val="en-AU"/>
-        </w:rPr>
-        <w:t>Once that was done, we had 3 output files generated by running the input on the module and 3 output files, which were manually computed. Each pair of files was compared by running th</w:t>
-      </w:r>
-      <w:r>
-        <w:rPr>
-          <w:rFonts w:asciiTheme="minorHAnsi" w:hAnsiTheme="minorHAnsi"/>
-          <w:lang w:val="en-AU"/>
-        </w:rPr>
-        <w:t>e</w:t>
-      </w:r>
-      <w:r>
-        <w:rPr>
-          <w:rFonts w:asciiTheme="minorHAnsi" w:hAnsiTheme="minorHAnsi"/>
-          <w:lang w:val="en-AU"/>
-        </w:rPr>
-        <w:t xml:space="preserve"> </w:t>
-      </w:r>
-      <w:proofErr w:type="gramStart"/>
-      <w:r>
-        <w:rPr>
-          <w:rFonts w:asciiTheme="minorHAnsi" w:hAnsiTheme="minorHAnsi"/>
-          <w:lang w:val="en-AU"/>
-        </w:rPr>
-        <w:t>Unix</w:t>
-      </w:r>
-      <w:proofErr w:type="gramEnd"/>
-      <w:r>
-        <w:rPr>
-          <w:rFonts w:asciiTheme="minorHAnsi" w:hAnsiTheme="minorHAnsi"/>
-          <w:lang w:val="en-AU"/>
-        </w:rPr>
-        <w:t xml:space="preserve"> command 'diff' on each corresponding pair. From this, we concluded that the output generated by the module matched the manually computed results.</w:t>
-      </w:r>
-    </w:p>
-    <w:p>
-      <w:pPr>
-        <w:rPr>
-          <w:rFonts w:asciiTheme="minorHAnsi" w:hAnsiTheme="minorHAnsi"/>
-          <w:lang w:val="en-AU"/>
-        </w:rPr>
-      </w:pPr>
-      <w:r>
-        <w:rPr>
-          <w:rFonts w:asciiTheme="minorHAnsi" w:hAnsiTheme="minorHAnsi"/>
-          <w:lang w:val="en-AU"/>
-        </w:rPr>
-        <w:t>We then used other teams’ modules to do the same, and compared the output. Furthermore, we compared our application for speed performance. We found that our module was taking longer than expected.</w:t>
-      </w:r>
-    </w:p>
-    <w:p>
-      <w:pPr>
-        <w:pStyle w:val="Heading2"/>
-      </w:pPr>
-      <w:r>
-        <w:rPr>
-          <w:lang w:val="en-AU"/>
-        </w:rPr>
-        <w:t>CONCLUSIONS</w:t>
-      </w:r>
-    </w:p>
-    <w:p>
-      <w:pPr>
-        <w:rPr>
-          <w:rFonts w:asciiTheme="minorHAnsi" w:hAnsiTheme="minorHAnsi"/>
-        </w:rPr>
-      </w:pPr>
-      <w:r>
-        <w:rPr>
-          <w:rFonts w:asciiTheme="minorHAnsi" w:hAnsiTheme="minorHAnsi"/>
-          <w:lang w:val="en-AU"/>
-        </w:rPr>
-        <w:t>One of the main attributes to the time it takes is due to the way Ruby is run on Windows in particular. Ruby-generated applications, as a result, do not work well with Windows OS systems.</w:t>
-      </w:r>
-    </w:p>
-    <w:p>
-      <w:pPr>
-        <w:rPr>
-          <w:rFonts w:asciiTheme="minorHAnsi" w:hAnsiTheme="minorHAnsi"/>
-          <w:lang w:val="en-AU"/>
-        </w:rPr>
-      </w:pPr>
-      <w:r>
-        <w:rPr>
-          <w:rFonts w:asciiTheme="minorHAnsi" w:hAnsiTheme="minorHAnsi"/>
-          <w:lang w:val="en-AU"/>
-        </w:rPr>
-        <w:t>We can further deduce that Ruby, itself, is not comparable in terms of time performance to many other common languages and, in fact, proves itself to be slower than all other popular languages, namely Java which was primarily used.</w:t>
-      </w:r>
-    </w:p>
-    <w:p>
-      <w:pPr>
-        <w:rPr>
-          <w:rFonts w:asciiTheme="minorHAnsi" w:hAnsiTheme="minorHAnsi"/>
-        </w:rPr>
-      </w:pPr>
-      <w:r>
-        <w:rPr>
-          <w:rFonts w:asciiTheme="minorHAnsi" w:hAnsiTheme="minorHAnsi"/>
-          <w:lang w:val="en-AU"/>
-        </w:rPr>
         <w:t>In regards to results, there appears to be minor differences in results between the different modules. Given the test cases provided, we are yet to determine where all cases have been accounted for. This will be done via more unit tests.</w:t>
       </w:r>
     </w:p>
@@ -1183,6 +1388,119 @@
     </w:lvl>
   </w:abstractNum>
   <w:abstractNum w:abstractNumId="1">
+    <w:nsid w:val="4D434C74"/>
+    <w:multiLevelType w:val="hybridMultilevel"/>
+    <w:tmpl w:val="A6C6A788"/>
+    <w:lvl w:ilvl="0" w:tplc="04090001">
+      <w:start w:val="1"/>
+      <w:numFmt w:val="bullet"/>
+      <w:lvlText w:val=""/>
+      <w:lvlJc w:val="left"/>
+      <w:pPr>
+        <w:ind w:left="720" w:hanging="360"/>
+      </w:pPr>
+      <w:rPr>
+        <w:rFonts w:ascii="Symbol" w:hAnsi="Symbol" w:hint="default"/>
+      </w:rPr>
+    </w:lvl>
+    <w:lvl w:ilvl="1" w:tplc="04090003" w:tentative="1">
+      <w:start w:val="1"/>
+      <w:numFmt w:val="bullet"/>
+      <w:lvlText w:val="o"/>
+      <w:lvlJc w:val="left"/>
+      <w:pPr>
+        <w:ind w:left="1440" w:hanging="360"/>
+      </w:pPr>
+      <w:rPr>
+        <w:rFonts w:ascii="Courier New" w:hAnsi="Courier New" w:cs="Courier New" w:hint="default"/>
+      </w:rPr>
+    </w:lvl>
+    <w:lvl w:ilvl="2" w:tplc="04090005" w:tentative="1">
+      <w:start w:val="1"/>
+      <w:numFmt w:val="bullet"/>
+      <w:lvlText w:val=""/>
+      <w:lvlJc w:val="left"/>
+      <w:pPr>
+        <w:ind w:left="2160" w:hanging="360"/>
+      </w:pPr>
+      <w:rPr>
+        <w:rFonts w:ascii="Wingdings" w:hAnsi="Wingdings" w:hint="default"/>
+      </w:rPr>
+    </w:lvl>
+    <w:lvl w:ilvl="3" w:tplc="04090001" w:tentative="1">
+      <w:start w:val="1"/>
+      <w:numFmt w:val="bullet"/>
+      <w:lvlText w:val=""/>
+      <w:lvlJc w:val="left"/>
+      <w:pPr>
+        <w:ind w:left="2880" w:hanging="360"/>
+      </w:pPr>
+      <w:rPr>
+        <w:rFonts w:ascii="Symbol" w:hAnsi="Symbol" w:hint="default"/>
+      </w:rPr>
+    </w:lvl>
+    <w:lvl w:ilvl="4" w:tplc="04090003" w:tentative="1">
+      <w:start w:val="1"/>
+      <w:numFmt w:val="bullet"/>
+      <w:lvlText w:val="o"/>
+      <w:lvlJc w:val="left"/>
+      <w:pPr>
+        <w:ind w:left="3600" w:hanging="360"/>
+      </w:pPr>
+      <w:rPr>
+        <w:rFonts w:ascii="Courier New" w:hAnsi="Courier New" w:cs="Courier New" w:hint="default"/>
+      </w:rPr>
+    </w:lvl>
+    <w:lvl w:ilvl="5" w:tplc="04090005" w:tentative="1">
+      <w:start w:val="1"/>
+      <w:numFmt w:val="bullet"/>
+      <w:lvlText w:val=""/>
+      <w:lvlJc w:val="left"/>
+      <w:pPr>
+        <w:ind w:left="4320" w:hanging="360"/>
+      </w:pPr>
+      <w:rPr>
+        <w:rFonts w:ascii="Wingdings" w:hAnsi="Wingdings" w:hint="default"/>
+      </w:rPr>
+    </w:lvl>
+    <w:lvl w:ilvl="6" w:tplc="04090001" w:tentative="1">
+      <w:start w:val="1"/>
+      <w:numFmt w:val="bullet"/>
+      <w:lvlText w:val=""/>
+      <w:lvlJc w:val="left"/>
+      <w:pPr>
+        <w:ind w:left="5040" w:hanging="360"/>
+      </w:pPr>
+      <w:rPr>
+        <w:rFonts w:ascii="Symbol" w:hAnsi="Symbol" w:hint="default"/>
+      </w:rPr>
+    </w:lvl>
+    <w:lvl w:ilvl="7" w:tplc="04090003" w:tentative="1">
+      <w:start w:val="1"/>
+      <w:numFmt w:val="bullet"/>
+      <w:lvlText w:val="o"/>
+      <w:lvlJc w:val="left"/>
+      <w:pPr>
+        <w:ind w:left="5760" w:hanging="360"/>
+      </w:pPr>
+      <w:rPr>
+        <w:rFonts w:ascii="Courier New" w:hAnsi="Courier New" w:cs="Courier New" w:hint="default"/>
+      </w:rPr>
+    </w:lvl>
+    <w:lvl w:ilvl="8" w:tplc="04090005" w:tentative="1">
+      <w:start w:val="1"/>
+      <w:numFmt w:val="bullet"/>
+      <w:lvlText w:val=""/>
+      <w:lvlJc w:val="left"/>
+      <w:pPr>
+        <w:ind w:left="6480" w:hanging="360"/>
+      </w:pPr>
+      <w:rPr>
+        <w:rFonts w:ascii="Wingdings" w:hAnsi="Wingdings" w:hint="default"/>
+      </w:rPr>
+    </w:lvl>
+  </w:abstractNum>
+  <w:abstractNum w:abstractNumId="2">
     <w:nsid w:val="4FC02C4C"/>
     <w:multiLevelType w:val="multilevel"/>
     <w:tmpl w:val="2F52B6AC"/>
@@ -1322,7 +1640,7 @@
       </w:rPr>
     </w:lvl>
   </w:abstractNum>
-  <w:abstractNum w:abstractNumId="2">
+  <w:abstractNum w:abstractNumId="3">
     <w:nsid w:val="70024E12"/>
     <w:multiLevelType w:val="multilevel"/>
     <w:tmpl w:val="82160CF0"/>
@@ -1408,14 +1726,133 @@
       </w:pPr>
     </w:lvl>
   </w:abstractNum>
+  <w:abstractNum w:abstractNumId="4">
+    <w:nsid w:val="71300D9B"/>
+    <w:multiLevelType w:val="hybridMultilevel"/>
+    <w:tmpl w:val="2AB489F6"/>
+    <w:lvl w:ilvl="0" w:tplc="04090001">
+      <w:start w:val="1"/>
+      <w:numFmt w:val="bullet"/>
+      <w:lvlText w:val=""/>
+      <w:lvlJc w:val="left"/>
+      <w:pPr>
+        <w:ind w:left="780" w:hanging="360"/>
+      </w:pPr>
+      <w:rPr>
+        <w:rFonts w:ascii="Symbol" w:hAnsi="Symbol" w:hint="default"/>
+      </w:rPr>
+    </w:lvl>
+    <w:lvl w:ilvl="1" w:tplc="04090003" w:tentative="1">
+      <w:start w:val="1"/>
+      <w:numFmt w:val="bullet"/>
+      <w:lvlText w:val="o"/>
+      <w:lvlJc w:val="left"/>
+      <w:pPr>
+        <w:ind w:left="1500" w:hanging="360"/>
+      </w:pPr>
+      <w:rPr>
+        <w:rFonts w:ascii="Courier New" w:hAnsi="Courier New" w:cs="Courier New" w:hint="default"/>
+      </w:rPr>
+    </w:lvl>
+    <w:lvl w:ilvl="2" w:tplc="04090005" w:tentative="1">
+      <w:start w:val="1"/>
+      <w:numFmt w:val="bullet"/>
+      <w:lvlText w:val=""/>
+      <w:lvlJc w:val="left"/>
+      <w:pPr>
+        <w:ind w:left="2220" w:hanging="360"/>
+      </w:pPr>
+      <w:rPr>
+        <w:rFonts w:ascii="Wingdings" w:hAnsi="Wingdings" w:hint="default"/>
+      </w:rPr>
+    </w:lvl>
+    <w:lvl w:ilvl="3" w:tplc="04090001" w:tentative="1">
+      <w:start w:val="1"/>
+      <w:numFmt w:val="bullet"/>
+      <w:lvlText w:val=""/>
+      <w:lvlJc w:val="left"/>
+      <w:pPr>
+        <w:ind w:left="2940" w:hanging="360"/>
+      </w:pPr>
+      <w:rPr>
+        <w:rFonts w:ascii="Symbol" w:hAnsi="Symbol" w:hint="default"/>
+      </w:rPr>
+    </w:lvl>
+    <w:lvl w:ilvl="4" w:tplc="04090003" w:tentative="1">
+      <w:start w:val="1"/>
+      <w:numFmt w:val="bullet"/>
+      <w:lvlText w:val="o"/>
+      <w:lvlJc w:val="left"/>
+      <w:pPr>
+        <w:ind w:left="3660" w:hanging="360"/>
+      </w:pPr>
+      <w:rPr>
+        <w:rFonts w:ascii="Courier New" w:hAnsi="Courier New" w:cs="Courier New" w:hint="default"/>
+      </w:rPr>
+    </w:lvl>
+    <w:lvl w:ilvl="5" w:tplc="04090005" w:tentative="1">
+      <w:start w:val="1"/>
+      <w:numFmt w:val="bullet"/>
+      <w:lvlText w:val=""/>
+      <w:lvlJc w:val="left"/>
+      <w:pPr>
+        <w:ind w:left="4380" w:hanging="360"/>
+      </w:pPr>
+      <w:rPr>
+        <w:rFonts w:ascii="Wingdings" w:hAnsi="Wingdings" w:hint="default"/>
+      </w:rPr>
+    </w:lvl>
+    <w:lvl w:ilvl="6" w:tplc="04090001" w:tentative="1">
+      <w:start w:val="1"/>
+      <w:numFmt w:val="bullet"/>
+      <w:lvlText w:val=""/>
+      <w:lvlJc w:val="left"/>
+      <w:pPr>
+        <w:ind w:left="5100" w:hanging="360"/>
+      </w:pPr>
+      <w:rPr>
+        <w:rFonts w:ascii="Symbol" w:hAnsi="Symbol" w:hint="default"/>
+      </w:rPr>
+    </w:lvl>
+    <w:lvl w:ilvl="7" w:tplc="04090003" w:tentative="1">
+      <w:start w:val="1"/>
+      <w:numFmt w:val="bullet"/>
+      <w:lvlText w:val="o"/>
+      <w:lvlJc w:val="left"/>
+      <w:pPr>
+        <w:ind w:left="5820" w:hanging="360"/>
+      </w:pPr>
+      <w:rPr>
+        <w:rFonts w:ascii="Courier New" w:hAnsi="Courier New" w:cs="Courier New" w:hint="default"/>
+      </w:rPr>
+    </w:lvl>
+    <w:lvl w:ilvl="8" w:tplc="04090005" w:tentative="1">
+      <w:start w:val="1"/>
+      <w:numFmt w:val="bullet"/>
+      <w:lvlText w:val=""/>
+      <w:lvlJc w:val="left"/>
+      <w:pPr>
+        <w:ind w:left="6540" w:hanging="360"/>
+      </w:pPr>
+      <w:rPr>
+        <w:rFonts w:ascii="Wingdings" w:hAnsi="Wingdings" w:hint="default"/>
+      </w:rPr>
+    </w:lvl>
+  </w:abstractNum>
   <w:num w:numId="1">
-    <w:abstractNumId w:val="2"/>
+    <w:abstractNumId w:val="3"/>
   </w:num>
   <w:num w:numId="2">
-    <w:abstractNumId w:val="1"/>
+    <w:abstractNumId w:val="2"/>
   </w:num>
   <w:num w:numId="3">
     <w:abstractNumId w:val="0"/>
+  </w:num>
+  <w:num w:numId="4">
+    <w:abstractNumId w:val="1"/>
+  </w:num>
+  <w:num w:numId="5">
+    <w:abstractNumId w:val="4"/>
   </w:num>
 </w:numbering>
 </file>
@@ -1809,6 +2246,25 @@
       <w:lang w:bidi="ar-SA"/>
     </w:rPr>
   </w:style>
+  <w:style w:type="paragraph" w:styleId="NoSpacing">
+    <w:name w:val="No Spacing"/>
+    <w:uiPriority w:val="1"/>
+    <w:qFormat/>
+    <w:rsid w:val="000954FB"/>
+    <w:pPr>
+      <w:tabs>
+        <w:tab w:val="left" w:pos="720"/>
+      </w:tabs>
+      <w:suppressAutoHyphens/>
+      <w:spacing w:after="0" w:line="240" w:lineRule="auto"/>
+    </w:pPr>
+    <w:rPr>
+      <w:rFonts w:ascii="Cambria" w:eastAsia="Droid Sans Fallback" w:hAnsi="Cambria"/>
+      <w:sz w:val="24"/>
+      <w:szCs w:val="24"/>
+      <w:lang w:bidi="ar-SA"/>
+    </w:rPr>
+  </w:style>
 </w:styles>
 </file>
 
@@ -2198,6 +2654,25 @@
       <w:rFonts w:ascii="Tahoma" w:eastAsia="Droid Sans Fallback" w:hAnsi="Tahoma" w:cs="Tahoma"/>
       <w:sz w:val="16"/>
       <w:szCs w:val="16"/>
+      <w:lang w:bidi="ar-SA"/>
+    </w:rPr>
+  </w:style>
+  <w:style w:type="paragraph" w:styleId="NoSpacing">
+    <w:name w:val="No Spacing"/>
+    <w:uiPriority w:val="1"/>
+    <w:qFormat/>
+    <w:rsid w:val="000954FB"/>
+    <w:pPr>
+      <w:tabs>
+        <w:tab w:val="left" w:pos="720"/>
+      </w:tabs>
+      <w:suppressAutoHyphens/>
+      <w:spacing w:after="0" w:line="240" w:lineRule="auto"/>
+    </w:pPr>
+    <w:rPr>
+      <w:rFonts w:ascii="Cambria" w:eastAsia="Droid Sans Fallback" w:hAnsi="Cambria"/>
+      <w:sz w:val="24"/>
+      <w:szCs w:val="24"/>
       <w:lang w:bidi="ar-SA"/>
     </w:rPr>
   </w:style>

</xml_diff>